<commit_message>
cambio foto de perfil
</commit_message>
<xml_diff>
--- a/cvmrkResume2021.docx
+++ b/cvmrkResume2021.docx
@@ -24,7 +24,7 @@
                 <wp:positionV relativeFrom="paragraph">
                   <wp:posOffset>-31115</wp:posOffset>
                 </wp:positionV>
-                <wp:extent cx="2033905" cy="281305"/>
+                <wp:extent cx="2034540" cy="281940"/>
                 <wp:effectExtent l="0" t="0" r="12700" b="12700"/>
                 <wp:wrapNone/>
                 <wp:docPr id="1" name="Text Box 2"/>
@@ -35,7 +35,7 @@
                       <wps:spPr>
                         <a:xfrm>
                           <a:off x="0" y="0"/>
-                          <a:ext cx="2033280" cy="280800"/>
+                          <a:ext cx="2034000" cy="281160"/>
                         </a:xfrm>
                         <a:prstGeom prst="rect">
                           <a:avLst/>
@@ -67,11 +67,7 @@
                             </w:pPr>
                             <w:hyperlink r:id="rId2">
                               <w:r>
-                                <w:rPr>
-                                  <w:rStyle w:val="EnlacedeInternet"/>
-                                  <w:lang w:val="es-ES"/>
-                                </w:rPr>
-                                <w:t>Visita mi sitio web - Click aquí</w:t>
+                                <w:rPr/>
                               </w:r>
                             </w:hyperlink>
                           </w:p>
@@ -88,8 +84,8 @@
           </mc:Choice>
           <mc:Fallback>
             <w:pict>
-              <v:rect id="shape_0" ID="Text Box 2" fillcolor="white" stroked="t" style="position:absolute;margin-left:146pt;margin-top:-2.45pt;width:160.05pt;height:22.05pt" wp14:anchorId="648C7C3F">
-                <w10:wrap type="square"/>
+              <v:rect id="shape_0" ID="Text Box 2" fillcolor="white" stroked="t" style="position:absolute;margin-left:146pt;margin-top:-2.45pt;width:160.1pt;height:22.1pt" wp14:anchorId="648C7C3F">
+                <w10:wrap type="none"/>
                 <v:fill o:detectmouseclick="t" type="solid" color2="black"/>
                 <v:stroke color="black" weight="6480" joinstyle="round" endcap="flat"/>
                 <v:textbox>
@@ -103,11 +99,7 @@
                       </w:pPr>
                       <w:hyperlink r:id="rId3">
                         <w:r>
-                          <w:rPr>
-                            <w:rStyle w:val="EnlacedeInternet"/>
-                            <w:lang w:val="es-ES"/>
-                          </w:rPr>
-                          <w:t>Visita mi sitio web - Click aquí</w:t>
+                          <w:rPr/>
                         </w:r>
                       </w:hyperlink>
                     </w:p>
@@ -118,7 +110,7 @@
           </mc:Fallback>
         </mc:AlternateContent>
         <w:drawing>
-          <wp:anchor behindDoc="0" distT="0" distB="0" distL="0" distR="0" simplePos="0" locked="0" layoutInCell="1" allowOverlap="1" relativeHeight="4">
+          <wp:anchor behindDoc="0" distT="0" distB="0" distL="0" distR="0" simplePos="0" locked="0" layoutInCell="1" allowOverlap="1" relativeHeight="3">
             <wp:simplePos x="0" y="0"/>
             <wp:positionH relativeFrom="column">
               <wp:align>center</wp:align>
@@ -391,71 +383,53 @@
           <w:sz w:val="20"/>
           <w:szCs w:val="20"/>
         </w:rPr>
-        <w:t>+54</w:t>
-      </w:r>
-      <w:r>
-        <w:rPr>
-          <w:rFonts w:eastAsia="Times New Roman" w:cs="Times New Roman" w:ascii="Helvetica Neue" w:hAnsi="Helvetica Neue"/>
+        <w:t>+541130230718</w:t>
+      </w:r>
+    </w:p>
+    <w:p>
+      <w:pPr>
+        <w:pStyle w:val="Normal"/>
+        <w:shd w:val="clear" w:color="auto" w:fill="FFFFFF"/>
+        <w:ind w:left="-993" w:hanging="0"/>
+        <w:rPr>
+          <w:rFonts w:ascii="Helvetica Neue" w:hAnsi="Helvetica Neue" w:eastAsia="Times New Roman" w:cs="Times New Roman"/>
           <w:color w:val="2C2C2C"/>
           <w:sz w:val="20"/>
           <w:szCs w:val="20"/>
         </w:rPr>
-        <w:t>1130230718</w:t>
-      </w:r>
-    </w:p>
-    <w:p>
-      <w:pPr>
-        <w:pStyle w:val="Normal"/>
-        <w:shd w:val="clear" w:color="auto" w:fill="FFFFFF"/>
-        <w:ind w:left="-993" w:hanging="0"/>
-        <w:rPr>
-          <w:rFonts w:ascii="Helvetica Neue" w:hAnsi="Helvetica Neue" w:eastAsia="Times New Roman" w:cs="Times New Roman"/>
+      </w:pPr>
+      <w:r>
+        <w:rPr>
+          <w:rFonts w:eastAsia="Times New Roman" w:cs="Times New Roman" w:ascii="Helvetica Neue" w:hAnsi="Helvetica Neue"/>
+          <w:b/>
+          <w:bCs/>
           <w:color w:val="2C2C2C"/>
           <w:sz w:val="20"/>
           <w:szCs w:val="20"/>
         </w:rPr>
-      </w:pPr>
-      <w:r>
-        <w:rPr>
-          <w:rFonts w:eastAsia="Times New Roman" w:cs="Times New Roman" w:ascii="Helvetica Neue" w:hAnsi="Helvetica Neue"/>
-          <w:b/>
-          <w:bCs/>
+        <w:t>DIRECCIÓN:</w:t>
+      </w:r>
+    </w:p>
+    <w:p>
+      <w:pPr>
+        <w:pStyle w:val="Normal"/>
+        <w:shd w:val="clear" w:color="auto" w:fill="FFFFFF"/>
+        <w:ind w:left="-993" w:hanging="0"/>
+        <w:rPr>
+          <w:rFonts w:ascii="Helvetica Neue" w:hAnsi="Helvetica Neue" w:eastAsia="Times New Roman" w:cs="Times New Roman"/>
           <w:color w:val="2C2C2C"/>
           <w:sz w:val="20"/>
           <w:szCs w:val="20"/>
         </w:rPr>
-        <w:t>DIRECCIÓN:</w:t>
-      </w:r>
-    </w:p>
-    <w:p>
-      <w:pPr>
-        <w:pStyle w:val="Normal"/>
-        <w:shd w:val="clear" w:color="auto" w:fill="FFFFFF"/>
-        <w:ind w:left="-993" w:hanging="0"/>
-        <w:rPr>
-          <w:rFonts w:ascii="Helvetica Neue" w:hAnsi="Helvetica Neue" w:eastAsia="Times New Roman" w:cs="Times New Roman"/>
+      </w:pPr>
+      <w:r>
+        <w:rPr>
+          <w:rFonts w:eastAsia="Times New Roman" w:cs="Times New Roman" w:ascii="Helvetica Neue" w:hAnsi="Helvetica Neue"/>
           <w:color w:val="2C2C2C"/>
           <w:sz w:val="20"/>
           <w:szCs w:val="20"/>
         </w:rPr>
-      </w:pPr>
-      <w:r>
-        <w:rPr>
-          <w:rFonts w:eastAsia="Times New Roman" w:cs="Times New Roman" w:ascii="Helvetica Neue" w:hAnsi="Helvetica Neue"/>
-          <w:color w:val="2C2C2C"/>
-          <w:sz w:val="20"/>
-          <w:szCs w:val="20"/>
-        </w:rPr>
-        <w:t>Cangallo 6690 Wilde</w:t>
-      </w:r>
-      <w:r>
-        <w:rPr>
-          <w:rFonts w:eastAsia="Times New Roman" w:cs="Times New Roman" w:ascii="Helvetica Neue" w:hAnsi="Helvetica Neue"/>
-          <w:color w:val="2C2C2C"/>
-          <w:sz w:val="20"/>
-          <w:szCs w:val="20"/>
-        </w:rPr>
-        <w:t>(Avellaneda) Buenos Aires, Argentina</w:t>
+        <w:t>Cangallo 6690 Wilde(Avellaneda) Buenos Aires, Argentina</w:t>
       </w:r>
     </w:p>
     <w:p>
@@ -475,7 +449,14 @@
         </w:rPr>
       </w:pPr>
       <w:r>
-        <w:rPr/>
+        <w:rPr>
+          <w:rFonts w:eastAsia="Times New Roman" w:cs="Times New Roman" w:ascii="Helvetica Neue" w:hAnsi="Helvetica Neue"/>
+          <w:b/>
+          <w:bCs/>
+          <w:color w:val="2C2C2C"/>
+          <w:sz w:val="41"/>
+          <w:szCs w:val="41"/>
+        </w:rPr>
       </w:r>
     </w:p>
     <w:p>
@@ -495,7 +476,14 @@
         </w:rPr>
       </w:pPr>
       <w:r>
-        <w:rPr/>
+        <w:rPr>
+          <w:rFonts w:eastAsia="Times New Roman" w:cs="Times New Roman" w:ascii="Helvetica Neue" w:hAnsi="Helvetica Neue"/>
+          <w:b/>
+          <w:bCs/>
+          <w:color w:val="2C2C2C"/>
+          <w:sz w:val="41"/>
+          <w:szCs w:val="41"/>
+        </w:rPr>
       </w:r>
     </w:p>
     <w:p>
@@ -635,17 +623,7 @@
           <w:sz w:val="21"/>
           <w:szCs w:val="21"/>
         </w:rPr>
-        <w:t>JUN 2013 - MAR 20</w:t>
-      </w:r>
-      <w:r>
-        <w:rPr>
-          <w:rFonts w:eastAsia="Times New Roman" w:cs="Times New Roman" w:ascii="Helvetica Neue" w:hAnsi="Helvetica Neue"/>
-          <w:caps/>
-          <w:color w:val="FFFFFF"/>
-          <w:sz w:val="21"/>
-          <w:szCs w:val="21"/>
-        </w:rPr>
-        <w:t>19</w:t>
+        <w:t>JUN 2013 - MAR 2019</w:t>
       </w:r>
     </w:p>
     <w:p>
@@ -933,27 +911,7 @@
           <w:sz w:val="21"/>
           <w:szCs w:val="21"/>
         </w:rPr>
-        <w:t>MAR 201</w:t>
-      </w:r>
-      <w:r>
-        <w:rPr>
-          <w:rFonts w:eastAsia="Times New Roman" w:cs="Times New Roman" w:ascii="Helvetica Neue" w:hAnsi="Helvetica Neue"/>
-          <w:caps/>
-          <w:color w:val="FFFFFF"/>
-          <w:sz w:val="21"/>
-          <w:szCs w:val="21"/>
-        </w:rPr>
-        <w:t>2</w:t>
-      </w:r>
-      <w:r>
-        <w:rPr>
-          <w:rFonts w:eastAsia="Times New Roman" w:cs="Times New Roman" w:ascii="Helvetica Neue" w:hAnsi="Helvetica Neue"/>
-          <w:caps/>
-          <w:color w:val="FFFFFF"/>
-          <w:sz w:val="21"/>
-          <w:szCs w:val="21"/>
-        </w:rPr>
-        <w:t xml:space="preserve"> - JUN 2013</w:t>
+        <w:t>MAR 2012 - JUN 2013</w:t>
       </w:r>
     </w:p>
     <w:p>
@@ -1060,17 +1018,7 @@
           <w:sz w:val="21"/>
           <w:szCs w:val="21"/>
         </w:rPr>
-        <w:t>APR 2009 - MAR 201</w:t>
-      </w:r>
-      <w:r>
-        <w:rPr>
-          <w:rFonts w:eastAsia="Times New Roman" w:cs="Times New Roman" w:ascii="Helvetica Neue" w:hAnsi="Helvetica Neue"/>
-          <w:caps/>
-          <w:color w:val="FFFFFF"/>
-          <w:sz w:val="21"/>
-          <w:szCs w:val="21"/>
-        </w:rPr>
-        <w:t>2</w:t>
+        <w:t>APR 2009 - MAR 2012</w:t>
       </w:r>
     </w:p>
     <w:p>
@@ -1727,7 +1675,9 @@
         </w:rPr>
       </w:pPr>
       <w:r>
-        <w:rPr/>
+        <w:rPr>
+          <w:rFonts w:eastAsia="Times New Roman" w:cs="Times New Roman" w:ascii="Times New Roman" w:hAnsi="Times New Roman"/>
+        </w:rPr>
       </w:r>
     </w:p>
     <w:p>

</xml_diff>

<commit_message>
cambio de docx a pdf
</commit_message>
<xml_diff>
--- a/cvmrkResume2021.docx
+++ b/cvmrkResume2021.docx
@@ -19,12 +19,12 @@
               <wp:anchor behindDoc="0" distT="0" distB="0" distL="0" distR="0" simplePos="0" locked="0" layoutInCell="1" allowOverlap="1" relativeHeight="2" wp14:anchorId="648C7C3F">
                 <wp:simplePos x="0" y="0"/>
                 <wp:positionH relativeFrom="column">
-                  <wp:posOffset>1854200</wp:posOffset>
+                  <wp:posOffset>-933450</wp:posOffset>
                 </wp:positionH>
                 <wp:positionV relativeFrom="paragraph">
-                  <wp:posOffset>-31115</wp:posOffset>
+                  <wp:posOffset>635</wp:posOffset>
                 </wp:positionV>
-                <wp:extent cx="2034540" cy="281940"/>
+                <wp:extent cx="7791450" cy="2848610"/>
                 <wp:effectExtent l="0" t="0" r="12700" b="12700"/>
                 <wp:wrapNone/>
                 <wp:docPr id="1" name="Text Box 2"/>
@@ -35,14 +35,15 @@
                       <wps:spPr>
                         <a:xfrm>
                           <a:off x="0" y="0"/>
-                          <a:ext cx="2034000" cy="281160"/>
+                          <a:ext cx="7790760" cy="2847960"/>
                         </a:xfrm>
                         <a:prstGeom prst="rect">
                           <a:avLst/>
                         </a:prstGeom>
-                        <a:solidFill>
-                          <a:schemeClr val="lt1"/>
-                        </a:solidFill>
+                        <a:blipFill rotWithShape="0">
+                          <a:blip r:embed="rId2"/>
+                          <a:tile/>
+                        </a:blipFill>
                         <a:ln w="6480">
                           <a:solidFill>
                             <a:srgbClr val="000000"/>
@@ -65,11 +66,11 @@
                                 <w:lang w:val="es-ES"/>
                               </w:rPr>
                             </w:pPr>
-                            <w:hyperlink r:id="rId2">
-                              <w:r>
-                                <w:rPr/>
-                              </w:r>
-                            </w:hyperlink>
+                            <w:r>
+                              <w:rPr>
+                                <w:color w:val="000000"/>
+                              </w:rPr>
+                            </w:r>
                           </w:p>
                         </w:txbxContent>
                       </wps:txbx>
@@ -84,9 +85,9 @@
           </mc:Choice>
           <mc:Fallback>
             <w:pict>
-              <v:rect id="shape_0" ID="Text Box 2" fillcolor="white" stroked="t" style="position:absolute;margin-left:146pt;margin-top:-2.45pt;width:160.1pt;height:22.1pt" wp14:anchorId="648C7C3F">
+              <v:rect id="shape_0" ID="Text Box 2" stroked="t" style="position:absolute;margin-left:-73.5pt;margin-top:0.05pt;width:613.4pt;height:224.2pt" wp14:anchorId="648C7C3F">
                 <w10:wrap type="none"/>
-                <v:fill o:detectmouseclick="t" type="solid" color2="black"/>
+                <v:imagedata r:id="rId2" o:detectmouseclick="t"/>
                 <v:stroke color="black" weight="6480" joinstyle="round" endcap="flat"/>
                 <v:textbox>
                   <w:txbxContent>
@@ -97,11 +98,11 @@
                           <w:lang w:val="es-ES"/>
                         </w:rPr>
                       </w:pPr>
-                      <w:hyperlink r:id="rId3">
-                        <w:r>
-                          <w:rPr/>
-                        </w:r>
-                      </w:hyperlink>
+                      <w:r>
+                        <w:rPr>
+                          <w:color w:val="000000"/>
+                        </w:rPr>
+                      </w:r>
                     </w:p>
                   </w:txbxContent>
                 </v:textbox>
@@ -109,51 +110,203 @@
             </w:pict>
           </mc:Fallback>
         </mc:AlternateContent>
-        <w:drawing>
-          <wp:anchor behindDoc="0" distT="0" distB="0" distL="0" distR="0" simplePos="0" locked="0" layoutInCell="1" allowOverlap="1" relativeHeight="3">
-            <wp:simplePos x="0" y="0"/>
-            <wp:positionH relativeFrom="column">
-              <wp:align>center</wp:align>
-            </wp:positionH>
-            <wp:positionV relativeFrom="paragraph">
-              <wp:posOffset>635</wp:posOffset>
-            </wp:positionV>
-            <wp:extent cx="7754620" cy="2497455"/>
-            <wp:effectExtent l="0" t="0" r="0" b="0"/>
-            <wp:wrapSquare wrapText="largest"/>
-            <wp:docPr id="3" name="Imagen1" descr=""/>
-            <wp:cNvGraphicFramePr>
-              <a:graphicFrameLocks xmlns:a="http://schemas.openxmlformats.org/drawingml/2006/main" noChangeAspect="1"/>
-            </wp:cNvGraphicFramePr>
-            <a:graphic xmlns:a="http://schemas.openxmlformats.org/drawingml/2006/main">
-              <a:graphicData uri="http://schemas.openxmlformats.org/drawingml/2006/picture">
-                <pic:pic xmlns:pic="http://schemas.openxmlformats.org/drawingml/2006/picture">
-                  <pic:nvPicPr>
-                    <pic:cNvPr id="3" name="Imagen1" descr=""/>
-                    <pic:cNvPicPr>
-                      <a:picLocks noChangeAspect="1" noChangeArrowheads="1"/>
-                    </pic:cNvPicPr>
-                  </pic:nvPicPr>
-                  <pic:blipFill>
-                    <a:blip r:embed="rId4"/>
-                    <a:stretch>
-                      <a:fillRect/>
-                    </a:stretch>
-                  </pic:blipFill>
-                  <pic:spPr bwMode="auto">
-                    <a:xfrm>
-                      <a:off x="0" y="0"/>
-                      <a:ext cx="7754620" cy="2497455"/>
-                    </a:xfrm>
-                    <a:prstGeom prst="rect">
-                      <a:avLst/>
-                    </a:prstGeom>
-                  </pic:spPr>
-                </pic:pic>
-              </a:graphicData>
-            </a:graphic>
-          </wp:anchor>
-        </w:drawing>
+      </w:r>
+    </w:p>
+    <w:p>
+      <w:pPr>
+        <w:pStyle w:val="Normal"/>
+        <w:rPr>
+          <w:lang w:val="es-ES"/>
+        </w:rPr>
+      </w:pPr>
+      <w:r>
+        <w:rPr>
+          <w:lang w:val="es-ES"/>
+        </w:rPr>
+      </w:r>
+    </w:p>
+    <w:p>
+      <w:pPr>
+        <w:pStyle w:val="Normal"/>
+        <w:rPr>
+          <w:lang w:val="es-ES"/>
+        </w:rPr>
+      </w:pPr>
+      <w:r>
+        <w:rPr>
+          <w:lang w:val="es-ES"/>
+        </w:rPr>
+      </w:r>
+    </w:p>
+    <w:p>
+      <w:pPr>
+        <w:pStyle w:val="Normal"/>
+        <w:rPr>
+          <w:lang w:val="es-ES"/>
+        </w:rPr>
+      </w:pPr>
+      <w:r>
+        <w:rPr>
+          <w:lang w:val="es-ES"/>
+        </w:rPr>
+      </w:r>
+    </w:p>
+    <w:p>
+      <w:pPr>
+        <w:pStyle w:val="Normal"/>
+        <w:rPr>
+          <w:lang w:val="es-ES"/>
+        </w:rPr>
+      </w:pPr>
+      <w:r>
+        <w:rPr>
+          <w:lang w:val="es-ES"/>
+        </w:rPr>
+      </w:r>
+    </w:p>
+    <w:p>
+      <w:pPr>
+        <w:pStyle w:val="Normal"/>
+        <w:rPr/>
+      </w:pPr>
+      <w:hyperlink r:id="rId3" w:tgtFrame="_top">
+        <w:r>
+          <w:rPr>
+            <w:rStyle w:val="EnlacedeInternet"/>
+            <w:lang w:val="es-ES"/>
+          </w:rPr>
+          <w:t xml:space="preserve">Visitá mi página-Click aqui </w:t>
+        </w:r>
+      </w:hyperlink>
+    </w:p>
+    <w:p>
+      <w:pPr>
+        <w:pStyle w:val="Normal"/>
+        <w:rPr>
+          <w:lang w:val="es-ES"/>
+        </w:rPr>
+      </w:pPr>
+      <w:r>
+        <w:rPr>
+          <w:lang w:val="es-ES"/>
+        </w:rPr>
+      </w:r>
+    </w:p>
+    <w:p>
+      <w:pPr>
+        <w:pStyle w:val="Normal"/>
+        <w:rPr>
+          <w:lang w:val="es-ES"/>
+        </w:rPr>
+      </w:pPr>
+      <w:r>
+        <w:rPr>
+          <w:lang w:val="es-ES"/>
+        </w:rPr>
+      </w:r>
+    </w:p>
+    <w:p>
+      <w:pPr>
+        <w:pStyle w:val="Normal"/>
+        <w:rPr>
+          <w:lang w:val="es-ES"/>
+        </w:rPr>
+      </w:pPr>
+      <w:r>
+        <w:rPr>
+          <w:lang w:val="es-ES"/>
+        </w:rPr>
+      </w:r>
+    </w:p>
+    <w:p>
+      <w:pPr>
+        <w:pStyle w:val="Normal"/>
+        <w:rPr>
+          <w:lang w:val="es-ES"/>
+        </w:rPr>
+      </w:pPr>
+      <w:r>
+        <w:rPr>
+          <w:lang w:val="es-ES"/>
+        </w:rPr>
+      </w:r>
+    </w:p>
+    <w:p>
+      <w:pPr>
+        <w:pStyle w:val="Normal"/>
+        <w:rPr>
+          <w:lang w:val="es-ES"/>
+        </w:rPr>
+      </w:pPr>
+      <w:r>
+        <w:rPr>
+          <w:lang w:val="es-ES"/>
+        </w:rPr>
+      </w:r>
+    </w:p>
+    <w:p>
+      <w:pPr>
+        <w:pStyle w:val="Normal"/>
+        <w:rPr>
+          <w:lang w:val="es-ES"/>
+        </w:rPr>
+      </w:pPr>
+      <w:r>
+        <w:rPr>
+          <w:lang w:val="es-ES"/>
+        </w:rPr>
+      </w:r>
+    </w:p>
+    <w:p>
+      <w:pPr>
+        <w:pStyle w:val="Normal"/>
+        <w:rPr>
+          <w:lang w:val="es-ES"/>
+        </w:rPr>
+      </w:pPr>
+      <w:r>
+        <w:rPr>
+          <w:lang w:val="es-ES"/>
+        </w:rPr>
+      </w:r>
+    </w:p>
+    <w:p>
+      <w:pPr>
+        <w:pStyle w:val="Normal"/>
+        <w:rPr>
+          <w:lang w:val="es-ES"/>
+        </w:rPr>
+      </w:pPr>
+      <w:r>
+        <w:rPr>
+          <w:lang w:val="es-ES"/>
+        </w:rPr>
+      </w:r>
+    </w:p>
+    <w:p>
+      <w:pPr>
+        <w:pStyle w:val="Normal"/>
+        <w:rPr>
+          <w:lang w:val="es-ES"/>
+        </w:rPr>
+      </w:pPr>
+      <w:r>
+        <w:rPr>
+          <w:lang w:val="es-ES"/>
+        </w:rPr>
+      </w:r>
+    </w:p>
+    <w:p>
+      <w:pPr>
+        <w:pStyle w:val="Normal"/>
+        <w:rPr>
+          <w:lang w:val="es-ES"/>
+        </w:rPr>
+      </w:pPr>
+      <w:r>
+        <w:rPr>
+          <w:lang w:val="es-ES"/>
+        </w:rPr>
       </w:r>
     </w:p>
     <w:p>
@@ -742,52 +895,6 @@
     <w:p>
       <w:pPr>
         <w:pStyle w:val="Normal"/>
-        <w:shd w:val="clear" w:color="auto" w:fill="FFFFFF"/>
-        <w:spacing w:lineRule="atLeast" w:line="386" w:before="0" w:afterAutospacing="1"/>
-        <w:rPr>
-          <w:rFonts w:ascii="Helvetica Neue" w:hAnsi="Helvetica Neue" w:eastAsia="Times New Roman" w:cs="Times New Roman"/>
-          <w:color w:val="2C2C2C"/>
-          <w:sz w:val="21"/>
-          <w:szCs w:val="21"/>
-          <w:lang w:val="es-ES"/>
-        </w:rPr>
-      </w:pPr>
-      <w:r>
-        <w:rPr>
-          <w:rFonts w:eastAsia="Times New Roman" w:cs="Times New Roman" w:ascii="Helvetica Neue" w:hAnsi="Helvetica Neue"/>
-          <w:color w:val="2C2C2C"/>
-          <w:sz w:val="21"/>
-          <w:szCs w:val="21"/>
-          <w:lang w:val="es-ES"/>
-        </w:rPr>
-      </w:r>
-    </w:p>
-    <w:p>
-      <w:pPr>
-        <w:pStyle w:val="Normal"/>
-        <w:shd w:val="clear" w:color="auto" w:fill="FFFFFF"/>
-        <w:spacing w:lineRule="atLeast" w:line="386" w:before="0" w:afterAutospacing="1"/>
-        <w:rPr>
-          <w:rFonts w:ascii="Helvetica Neue" w:hAnsi="Helvetica Neue" w:eastAsia="Times New Roman" w:cs="Times New Roman"/>
-          <w:color w:val="2C2C2C"/>
-          <w:sz w:val="21"/>
-          <w:szCs w:val="21"/>
-          <w:lang w:val="es-ES"/>
-        </w:rPr>
-      </w:pPr>
-      <w:r>
-        <w:rPr>
-          <w:rFonts w:eastAsia="Times New Roman" w:cs="Times New Roman" w:ascii="Helvetica Neue" w:hAnsi="Helvetica Neue"/>
-          <w:color w:val="2C2C2C"/>
-          <w:sz w:val="21"/>
-          <w:szCs w:val="21"/>
-          <w:lang w:val="es-ES"/>
-        </w:rPr>
-      </w:r>
-    </w:p>
-    <w:p>
-      <w:pPr>
-        <w:pStyle w:val="Normal"/>
         <w:shd w:val="clear" w:color="auto" w:fill="378C3F"/>
         <w:spacing w:lineRule="atLeast" w:line="386" w:before="0" w:afterAutospacing="1"/>
         <w:jc w:val="center"/>
@@ -1137,7 +1244,7 @@
           <w:sz w:val="38"/>
           <w:szCs w:val="38"/>
         </w:rPr>
-        <w:t>SENTRY MUSIC</w:t>
+        <w:t>TELNOR S.A</w:t>
       </w:r>
     </w:p>
     <w:p>
@@ -1159,7 +1266,7 @@
           <w:sz w:val="38"/>
           <w:szCs w:val="38"/>
         </w:rPr>
-        <w:t>Encargado de local</w:t>
+        <w:t>Tecnico instalador</w:t>
       </w:r>
     </w:p>
     <w:p>
@@ -1181,7 +1288,7 @@
           <w:sz w:val="21"/>
           <w:szCs w:val="21"/>
         </w:rPr>
-        <w:t>Responsable de la administración de una de sus sucursales.</w:t>
+        <w:t>Mi funcion era realizar la instalacion de lineas digitales y matentenimiento preventivo a clientes.</w:t>
       </w:r>
     </w:p>
     <w:p>
@@ -1268,27 +1375,6 @@
       <w:pPr>
         <w:pStyle w:val="Normal"/>
         <w:ind w:left="-1134" w:firstLine="709"/>
-        <w:rPr/>
-      </w:pPr>
-      <w:r>
-        <w:rPr/>
-      </w:r>
-    </w:p>
-    <w:p>
-      <w:pPr>
-        <w:pStyle w:val="Normal"/>
-        <w:ind w:left="-1134" w:firstLine="709"/>
-        <w:rPr/>
-      </w:pPr>
-      <w:r>
-        <w:rPr/>
-      </w:r>
-    </w:p>
-    <w:p>
-      <w:pPr>
-        <w:pStyle w:val="Normal"/>
-        <w:shd w:val="clear" w:color="auto" w:fill="FFFFFF"/>
-        <w:spacing w:lineRule="atLeast" w:line="348"/>
         <w:rPr>
           <w:rFonts w:ascii="Helvetica Neue" w:hAnsi="Helvetica Neue" w:eastAsia="Times New Roman" w:cs="Times New Roman"/>
           <w:b/>

</xml_diff>